<commit_message>
hi made changes as well
</commit_message>
<xml_diff>
--- a/Agile what it means to testers as per their principles.......docx
+++ b/Agile what it means to testers as per their principles.......docx
@@ -1374,6 +1374,104 @@
                 <w:szCs w:val="24"/>
               </w:rPr>
               <w:t xml:space="preserve"> on how to become more effective, then tunes and adjusts its behavior accordingly.</w:t>
+            </w:r>
+          </w:p>
+          <w:p>
+            <w:pPr>
+              <w:spacing w:after="0" w:line="240" w:lineRule="auto"/>
+              <w:rPr>
+                <w:rFonts w:ascii="Times New Roman" w:eastAsia="Times New Roman" w:hAnsi="Times New Roman" w:cs="Times New Roman"/>
+                <w:sz w:val="24"/>
+                <w:szCs w:val="24"/>
+              </w:rPr>
+            </w:pPr>
+          </w:p>
+          <w:p>
+            <w:pPr>
+              <w:spacing w:after="0" w:line="240" w:lineRule="auto"/>
+              <w:rPr>
+                <w:rFonts w:ascii="Times New Roman" w:eastAsia="Times New Roman" w:hAnsi="Times New Roman" w:cs="Times New Roman"/>
+                <w:sz w:val="24"/>
+                <w:szCs w:val="24"/>
+              </w:rPr>
+            </w:pPr>
+          </w:p>
+          <w:p>
+            <w:pPr>
+              <w:spacing w:after="0" w:line="240" w:lineRule="auto"/>
+              <w:rPr>
+                <w:rFonts w:ascii="Times New Roman" w:eastAsia="Times New Roman" w:hAnsi="Times New Roman" w:cs="Times New Roman"/>
+                <w:sz w:val="24"/>
+                <w:szCs w:val="24"/>
+              </w:rPr>
+            </w:pPr>
+          </w:p>
+          <w:p>
+            <w:pPr>
+              <w:spacing w:after="0" w:line="240" w:lineRule="auto"/>
+              <w:rPr>
+                <w:rFonts w:ascii="Times New Roman" w:eastAsia="Times New Roman" w:hAnsi="Times New Roman" w:cs="Times New Roman"/>
+                <w:sz w:val="24"/>
+                <w:szCs w:val="24"/>
+              </w:rPr>
+            </w:pPr>
+          </w:p>
+          <w:p>
+            <w:pPr>
+              <w:spacing w:after="0" w:line="240" w:lineRule="auto"/>
+              <w:rPr>
+                <w:rFonts w:ascii="Times New Roman" w:eastAsia="Times New Roman" w:hAnsi="Times New Roman" w:cs="Times New Roman"/>
+                <w:sz w:val="24"/>
+                <w:szCs w:val="24"/>
+              </w:rPr>
+            </w:pPr>
+          </w:p>
+          <w:p>
+            <w:pPr>
+              <w:spacing w:after="0" w:line="240" w:lineRule="auto"/>
+              <w:rPr>
+                <w:rFonts w:ascii="Times New Roman" w:eastAsia="Times New Roman" w:hAnsi="Times New Roman" w:cs="Times New Roman"/>
+                <w:sz w:val="24"/>
+                <w:szCs w:val="24"/>
+              </w:rPr>
+            </w:pPr>
+          </w:p>
+          <w:p>
+            <w:pPr>
+              <w:spacing w:after="0" w:line="240" w:lineRule="auto"/>
+              <w:rPr>
+                <w:rFonts w:ascii="Times New Roman" w:eastAsia="Times New Roman" w:hAnsi="Times New Roman" w:cs="Times New Roman"/>
+                <w:sz w:val="24"/>
+                <w:szCs w:val="24"/>
+              </w:rPr>
+            </w:pPr>
+          </w:p>
+          <w:p>
+            <w:pPr>
+              <w:spacing w:after="0" w:line="240" w:lineRule="auto"/>
+              <w:rPr>
+                <w:rFonts w:ascii="Times New Roman" w:eastAsia="Times New Roman" w:hAnsi="Times New Roman" w:cs="Times New Roman"/>
+                <w:sz w:val="24"/>
+                <w:szCs w:val="24"/>
+              </w:rPr>
+            </w:pPr>
+          </w:p>
+          <w:p>
+            <w:pPr>
+              <w:spacing w:after="0" w:line="240" w:lineRule="auto"/>
+              <w:rPr>
+                <w:rFonts w:ascii="Times New Roman" w:eastAsia="Times New Roman" w:hAnsi="Times New Roman" w:cs="Times New Roman"/>
+                <w:sz w:val="24"/>
+                <w:szCs w:val="24"/>
+              </w:rPr>
+            </w:pPr>
+            <w:r>
+              <w:rPr>
+                <w:rFonts w:ascii="Times New Roman" w:eastAsia="Times New Roman" w:hAnsi="Times New Roman" w:cs="Times New Roman"/>
+                <w:sz w:val="24"/>
+                <w:szCs w:val="24"/>
+              </w:rPr>
+              <w:t>Lets read this again n again about agile just checking github delte</w:t>
             </w:r>
           </w:p>
         </w:tc>

</xml_diff>

<commit_message>
CHECK  BOTTOM OF PAGE
</commit_message>
<xml_diff>
--- a/Agile what it means to testers as per their principles.......docx
+++ b/Agile what it means to testers as per their principles.......docx
@@ -1471,8 +1471,36 @@
                 <w:sz w:val="24"/>
                 <w:szCs w:val="24"/>
               </w:rPr>
-              <w:t>Lets read this again n again about agile just checking github delte</w:t>
-            </w:r>
+              <w:t xml:space="preserve">Lets read this again n again about agile just checking </w:t>
+            </w:r>
+            <w:proofErr w:type="spellStart"/>
+            <w:r>
+              <w:rPr>
+                <w:rFonts w:ascii="Times New Roman" w:eastAsia="Times New Roman" w:hAnsi="Times New Roman" w:cs="Times New Roman"/>
+                <w:sz w:val="24"/>
+                <w:szCs w:val="24"/>
+              </w:rPr>
+              <w:t>github</w:t>
+            </w:r>
+            <w:proofErr w:type="spellEnd"/>
+            <w:r>
+              <w:rPr>
+                <w:rFonts w:ascii="Times New Roman" w:eastAsia="Times New Roman" w:hAnsi="Times New Roman" w:cs="Times New Roman"/>
+                <w:sz w:val="24"/>
+                <w:szCs w:val="24"/>
+              </w:rPr>
+              <w:t xml:space="preserve"> </w:t>
+            </w:r>
+            <w:proofErr w:type="spellStart"/>
+            <w:r>
+              <w:rPr>
+                <w:rFonts w:ascii="Times New Roman" w:eastAsia="Times New Roman" w:hAnsi="Times New Roman" w:cs="Times New Roman"/>
+                <w:sz w:val="24"/>
+                <w:szCs w:val="24"/>
+              </w:rPr>
+              <w:t>delte</w:t>
+            </w:r>
+            <w:proofErr w:type="spellEnd"/>
           </w:p>
         </w:tc>
       </w:tr>
@@ -1482,6 +1510,41 @@
     <w:p/>
     <w:p/>
     <w:p/>
+    <w:p/>
+    <w:p/>
+    <w:p/>
+    <w:p/>
+    <w:p/>
+    <w:p/>
+    <w:p/>
+    <w:p/>
+    <w:p/>
+    <w:p/>
+    <w:p/>
+    <w:p/>
+    <w:p/>
+    <w:p/>
+    <w:p>
+      <w:pPr>
+        <w:tabs>
+          <w:tab w:val="left" w:pos="3739"/>
+        </w:tabs>
+      </w:pPr>
+      <w:r>
+        <w:tab/>
+        <w:t>FROM</w:t>
+      </w:r>
+    </w:p>
+    <w:p>
+      <w:pPr>
+        <w:tabs>
+          <w:tab w:val="left" w:pos="3739"/>
+        </w:tabs>
+      </w:pPr>
+      <w:r>
+        <w:t xml:space="preserve">                                                     G .RATRA </w:t>
+      </w:r>
+    </w:p>
     <w:sectPr>
       <w:pgSz w:w="12240" w:h="15840"/>
       <w:pgMar w:top="1440" w:right="1440" w:bottom="1440" w:left="1440" w:header="720" w:footer="720" w:gutter="0"/>

</xml_diff>